<commit_message>
hw2 tarred and ready to go
</commit_message>
<xml_diff>
--- a/hw2/Hw2.docx
+++ b/hw2/Hw2.docx
@@ -273,7 +273,7 @@
     <w:tbl>
       <w:tblPr>
         <w:jc w:val="left"/>
-        <w:tblInd w:type="dxa" w:w="1109"/>
+        <w:tblInd w:type="dxa" w:w="1107"/>
         <w:tblBorders>
           <w:top w:color="000001" w:space="0" w:sz="2" w:val="single"/>
           <w:left w:color="000001" w:space="0" w:sz="2" w:val="single"/>
@@ -284,15 +284,15 @@
         </w:tblBorders>
         <w:tblCellMar>
           <w:top w:type="dxa" w:w="55"/>
-          <w:left w:type="dxa" w:w="51"/>
+          <w:left w:type="dxa" w:w="48"/>
           <w:bottom w:type="dxa" w:w="55"/>
           <w:right w:type="dxa" w:w="55"/>
         </w:tblCellMar>
       </w:tblPr>
       <w:tblGrid>
-        <w:gridCol w:w="759"/>
+        <w:gridCol w:w="758"/>
         <w:gridCol w:w="4076"/>
-        <w:gridCol w:w="4079"/>
+        <w:gridCol w:w="4080"/>
       </w:tblGrid>
       <w:tr>
         <w:trPr>
@@ -300,7 +300,7 @@
         </w:trPr>
         <w:tc>
           <w:tcPr>
-            <w:tcW w:type="dxa" w:w="759"/>
+            <w:tcW w:type="dxa" w:w="758"/>
             <w:tcBorders>
               <w:top w:color="000001" w:space="0" w:sz="2" w:val="single"/>
               <w:left w:color="000001" w:space="0" w:sz="2" w:val="single"/>
@@ -309,7 +309,7 @@
             </w:tcBorders>
             <w:shd w:fill="FFFFFF" w:val="clear"/>
             <w:tcMar>
-              <w:left w:type="dxa" w:w="51"/>
+              <w:left w:type="dxa" w:w="48"/>
             </w:tcMar>
           </w:tcPr>
           <w:p>
@@ -335,7 +335,7 @@
             </w:tcBorders>
             <w:shd w:fill="FFFFFF" w:val="clear"/>
             <w:tcMar>
-              <w:left w:type="dxa" w:w="51"/>
+              <w:left w:type="dxa" w:w="48"/>
             </w:tcMar>
           </w:tcPr>
           <w:p>
@@ -352,7 +352,7 @@
         </w:tc>
         <w:tc>
           <w:tcPr>
-            <w:tcW w:type="dxa" w:w="4079"/>
+            <w:tcW w:type="dxa" w:w="4080"/>
             <w:tcBorders>
               <w:top w:color="000001" w:space="0" w:sz="2" w:val="single"/>
               <w:left w:color="000001" w:space="0" w:sz="2" w:val="single"/>
@@ -361,7 +361,7 @@
             </w:tcBorders>
             <w:shd w:fill="FFFFFF" w:val="clear"/>
             <w:tcMar>
-              <w:left w:type="dxa" w:w="51"/>
+              <w:left w:type="dxa" w:w="48"/>
             </w:tcMar>
           </w:tcPr>
           <w:p>
@@ -383,16 +383,16 @@
         </w:trPr>
         <w:tc>
           <w:tcPr>
-            <w:tcW w:type="dxa" w:w="759"/>
-            <w:tcBorders>
-              <w:top w:val="nil"/>
-              <w:left w:color="000001" w:space="0" w:sz="2" w:val="single"/>
-              <w:bottom w:color="000001" w:space="0" w:sz="2" w:val="single"/>
-              <w:right w:val="nil"/>
-            </w:tcBorders>
-            <w:shd w:fill="FFFFFF" w:val="clear"/>
-            <w:tcMar>
-              <w:left w:type="dxa" w:w="51"/>
+            <w:tcW w:type="dxa" w:w="758"/>
+            <w:tcBorders>
+              <w:top w:val="nil"/>
+              <w:left w:color="000001" w:space="0" w:sz="2" w:val="single"/>
+              <w:bottom w:color="000001" w:space="0" w:sz="2" w:val="single"/>
+              <w:right w:val="nil"/>
+            </w:tcBorders>
+            <w:shd w:fill="FFFFFF" w:val="clear"/>
+            <w:tcMar>
+              <w:left w:type="dxa" w:w="48"/>
             </w:tcMar>
           </w:tcPr>
           <w:p>
@@ -417,7 +417,7 @@
             </w:tcBorders>
             <w:shd w:fill="FFFFFF" w:val="clear"/>
             <w:tcMar>
-              <w:left w:type="dxa" w:w="51"/>
+              <w:left w:type="dxa" w:w="48"/>
             </w:tcMar>
           </w:tcPr>
           <w:p>
@@ -433,7 +433,7 @@
         </w:tc>
         <w:tc>
           <w:tcPr>
-            <w:tcW w:type="dxa" w:w="4079"/>
+            <w:tcW w:type="dxa" w:w="4080"/>
             <w:tcBorders>
               <w:top w:val="nil"/>
               <w:left w:color="000001" w:space="0" w:sz="2" w:val="single"/>
@@ -442,7 +442,7 @@
             </w:tcBorders>
             <w:shd w:fill="FFFFFF" w:val="clear"/>
             <w:tcMar>
-              <w:left w:type="dxa" w:w="51"/>
+              <w:left w:type="dxa" w:w="48"/>
             </w:tcMar>
           </w:tcPr>
           <w:p>
@@ -463,16 +463,16 @@
         </w:trPr>
         <w:tc>
           <w:tcPr>
-            <w:tcW w:type="dxa" w:w="759"/>
-            <w:tcBorders>
-              <w:top w:val="nil"/>
-              <w:left w:color="000001" w:space="0" w:sz="2" w:val="single"/>
-              <w:bottom w:color="000001" w:space="0" w:sz="2" w:val="single"/>
-              <w:right w:val="nil"/>
-            </w:tcBorders>
-            <w:shd w:fill="FFFFFF" w:val="clear"/>
-            <w:tcMar>
-              <w:left w:type="dxa" w:w="51"/>
+            <w:tcW w:type="dxa" w:w="758"/>
+            <w:tcBorders>
+              <w:top w:val="nil"/>
+              <w:left w:color="000001" w:space="0" w:sz="2" w:val="single"/>
+              <w:bottom w:color="000001" w:space="0" w:sz="2" w:val="single"/>
+              <w:right w:val="nil"/>
+            </w:tcBorders>
+            <w:shd w:fill="FFFFFF" w:val="clear"/>
+            <w:tcMar>
+              <w:left w:type="dxa" w:w="48"/>
             </w:tcMar>
           </w:tcPr>
           <w:p>
@@ -497,7 +497,7 @@
             </w:tcBorders>
             <w:shd w:fill="FFFFFF" w:val="clear"/>
             <w:tcMar>
-              <w:left w:type="dxa" w:w="51"/>
+              <w:left w:type="dxa" w:w="48"/>
             </w:tcMar>
           </w:tcPr>
           <w:p>
@@ -513,7 +513,7 @@
         </w:tc>
         <w:tc>
           <w:tcPr>
-            <w:tcW w:type="dxa" w:w="4079"/>
+            <w:tcW w:type="dxa" w:w="4080"/>
             <w:tcBorders>
               <w:top w:val="nil"/>
               <w:left w:color="000001" w:space="0" w:sz="2" w:val="single"/>
@@ -522,7 +522,7 @@
             </w:tcBorders>
             <w:shd w:fill="FFFFFF" w:val="clear"/>
             <w:tcMar>
-              <w:left w:type="dxa" w:w="51"/>
+              <w:left w:type="dxa" w:w="48"/>
             </w:tcMar>
           </w:tcPr>
           <w:p>
@@ -543,16 +543,16 @@
         </w:trPr>
         <w:tc>
           <w:tcPr>
-            <w:tcW w:type="dxa" w:w="759"/>
-            <w:tcBorders>
-              <w:top w:val="nil"/>
-              <w:left w:color="000001" w:space="0" w:sz="2" w:val="single"/>
-              <w:bottom w:color="000001" w:space="0" w:sz="2" w:val="single"/>
-              <w:right w:val="nil"/>
-            </w:tcBorders>
-            <w:shd w:fill="FFFFFF" w:val="clear"/>
-            <w:tcMar>
-              <w:left w:type="dxa" w:w="51"/>
+            <w:tcW w:type="dxa" w:w="758"/>
+            <w:tcBorders>
+              <w:top w:val="nil"/>
+              <w:left w:color="000001" w:space="0" w:sz="2" w:val="single"/>
+              <w:bottom w:color="000001" w:space="0" w:sz="2" w:val="single"/>
+              <w:right w:val="nil"/>
+            </w:tcBorders>
+            <w:shd w:fill="FFFFFF" w:val="clear"/>
+            <w:tcMar>
+              <w:left w:type="dxa" w:w="48"/>
             </w:tcMar>
           </w:tcPr>
           <w:p>
@@ -577,7 +577,7 @@
             </w:tcBorders>
             <w:shd w:fill="FFFFFF" w:val="clear"/>
             <w:tcMar>
-              <w:left w:type="dxa" w:w="51"/>
+              <w:left w:type="dxa" w:w="48"/>
             </w:tcMar>
           </w:tcPr>
           <w:p>
@@ -593,7 +593,7 @@
         </w:tc>
         <w:tc>
           <w:tcPr>
-            <w:tcW w:type="dxa" w:w="4079"/>
+            <w:tcW w:type="dxa" w:w="4080"/>
             <w:tcBorders>
               <w:top w:val="nil"/>
               <w:left w:color="000001" w:space="0" w:sz="2" w:val="single"/>
@@ -602,7 +602,7 @@
             </w:tcBorders>
             <w:shd w:fill="FFFFFF" w:val="clear"/>
             <w:tcMar>
-              <w:left w:type="dxa" w:w="51"/>
+              <w:left w:type="dxa" w:w="48"/>
             </w:tcMar>
           </w:tcPr>
           <w:p>
@@ -623,16 +623,16 @@
         </w:trPr>
         <w:tc>
           <w:tcPr>
-            <w:tcW w:type="dxa" w:w="759"/>
-            <w:tcBorders>
-              <w:top w:val="nil"/>
-              <w:left w:color="000001" w:space="0" w:sz="2" w:val="single"/>
-              <w:bottom w:color="000001" w:space="0" w:sz="2" w:val="single"/>
-              <w:right w:val="nil"/>
-            </w:tcBorders>
-            <w:shd w:fill="FFFFFF" w:val="clear"/>
-            <w:tcMar>
-              <w:left w:type="dxa" w:w="51"/>
+            <w:tcW w:type="dxa" w:w="758"/>
+            <w:tcBorders>
+              <w:top w:val="nil"/>
+              <w:left w:color="000001" w:space="0" w:sz="2" w:val="single"/>
+              <w:bottom w:color="000001" w:space="0" w:sz="2" w:val="single"/>
+              <w:right w:val="nil"/>
+            </w:tcBorders>
+            <w:shd w:fill="FFFFFF" w:val="clear"/>
+            <w:tcMar>
+              <w:left w:type="dxa" w:w="48"/>
             </w:tcMar>
           </w:tcPr>
           <w:p>
@@ -657,7 +657,7 @@
             </w:tcBorders>
             <w:shd w:fill="FFFFFF" w:val="clear"/>
             <w:tcMar>
-              <w:left w:type="dxa" w:w="51"/>
+              <w:left w:type="dxa" w:w="48"/>
             </w:tcMar>
           </w:tcPr>
           <w:p>
@@ -673,7 +673,7 @@
         </w:tc>
         <w:tc>
           <w:tcPr>
-            <w:tcW w:type="dxa" w:w="4079"/>
+            <w:tcW w:type="dxa" w:w="4080"/>
             <w:tcBorders>
               <w:top w:val="nil"/>
               <w:left w:color="000001" w:space="0" w:sz="2" w:val="single"/>
@@ -682,7 +682,7 @@
             </w:tcBorders>
             <w:shd w:fill="FFFFFF" w:val="clear"/>
             <w:tcMar>
-              <w:left w:type="dxa" w:w="51"/>
+              <w:left w:type="dxa" w:w="48"/>
             </w:tcMar>
           </w:tcPr>
           <w:p>
@@ -703,16 +703,16 @@
         </w:trPr>
         <w:tc>
           <w:tcPr>
-            <w:tcW w:type="dxa" w:w="759"/>
-            <w:tcBorders>
-              <w:top w:val="nil"/>
-              <w:left w:color="000001" w:space="0" w:sz="2" w:val="single"/>
-              <w:bottom w:color="000001" w:space="0" w:sz="2" w:val="single"/>
-              <w:right w:val="nil"/>
-            </w:tcBorders>
-            <w:shd w:fill="FFFFFF" w:val="clear"/>
-            <w:tcMar>
-              <w:left w:type="dxa" w:w="51"/>
+            <w:tcW w:type="dxa" w:w="758"/>
+            <w:tcBorders>
+              <w:top w:val="nil"/>
+              <w:left w:color="000001" w:space="0" w:sz="2" w:val="single"/>
+              <w:bottom w:color="000001" w:space="0" w:sz="2" w:val="single"/>
+              <w:right w:val="nil"/>
+            </w:tcBorders>
+            <w:shd w:fill="FFFFFF" w:val="clear"/>
+            <w:tcMar>
+              <w:left w:type="dxa" w:w="48"/>
             </w:tcMar>
           </w:tcPr>
           <w:p>
@@ -737,7 +737,7 @@
             </w:tcBorders>
             <w:shd w:fill="FFFFFF" w:val="clear"/>
             <w:tcMar>
-              <w:left w:type="dxa" w:w="51"/>
+              <w:left w:type="dxa" w:w="48"/>
             </w:tcMar>
           </w:tcPr>
           <w:p>
@@ -753,7 +753,7 @@
         </w:tc>
         <w:tc>
           <w:tcPr>
-            <w:tcW w:type="dxa" w:w="4079"/>
+            <w:tcW w:type="dxa" w:w="4080"/>
             <w:tcBorders>
               <w:top w:val="nil"/>
               <w:left w:color="000001" w:space="0" w:sz="2" w:val="single"/>
@@ -762,7 +762,7 @@
             </w:tcBorders>
             <w:shd w:fill="FFFFFF" w:val="clear"/>
             <w:tcMar>
-              <w:left w:type="dxa" w:w="51"/>
+              <w:left w:type="dxa" w:w="48"/>
             </w:tcMar>
           </w:tcPr>
           <w:p>
@@ -783,16 +783,16 @@
         </w:trPr>
         <w:tc>
           <w:tcPr>
-            <w:tcW w:type="dxa" w:w="759"/>
-            <w:tcBorders>
-              <w:top w:val="nil"/>
-              <w:left w:color="000001" w:space="0" w:sz="2" w:val="single"/>
-              <w:bottom w:color="000001" w:space="0" w:sz="2" w:val="single"/>
-              <w:right w:val="nil"/>
-            </w:tcBorders>
-            <w:shd w:fill="FFFFFF" w:val="clear"/>
-            <w:tcMar>
-              <w:left w:type="dxa" w:w="51"/>
+            <w:tcW w:type="dxa" w:w="758"/>
+            <w:tcBorders>
+              <w:top w:val="nil"/>
+              <w:left w:color="000001" w:space="0" w:sz="2" w:val="single"/>
+              <w:bottom w:color="000001" w:space="0" w:sz="2" w:val="single"/>
+              <w:right w:val="nil"/>
+            </w:tcBorders>
+            <w:shd w:fill="FFFFFF" w:val="clear"/>
+            <w:tcMar>
+              <w:left w:type="dxa" w:w="48"/>
             </w:tcMar>
           </w:tcPr>
           <w:p>
@@ -817,7 +817,7 @@
             </w:tcBorders>
             <w:shd w:fill="FFFFFF" w:val="clear"/>
             <w:tcMar>
-              <w:left w:type="dxa" w:w="51"/>
+              <w:left w:type="dxa" w:w="48"/>
             </w:tcMar>
           </w:tcPr>
           <w:p>
@@ -833,7 +833,7 @@
         </w:tc>
         <w:tc>
           <w:tcPr>
-            <w:tcW w:type="dxa" w:w="4079"/>
+            <w:tcW w:type="dxa" w:w="4080"/>
             <w:tcBorders>
               <w:top w:val="nil"/>
               <w:left w:color="000001" w:space="0" w:sz="2" w:val="single"/>
@@ -842,7 +842,7 @@
             </w:tcBorders>
             <w:shd w:fill="FFFFFF" w:val="clear"/>
             <w:tcMar>
-              <w:left w:type="dxa" w:w="51"/>
+              <w:left w:type="dxa" w:w="48"/>
             </w:tcMar>
           </w:tcPr>
           <w:p>
@@ -863,16 +863,16 @@
         </w:trPr>
         <w:tc>
           <w:tcPr>
-            <w:tcW w:type="dxa" w:w="759"/>
-            <w:tcBorders>
-              <w:top w:val="nil"/>
-              <w:left w:color="000001" w:space="0" w:sz="2" w:val="single"/>
-              <w:bottom w:color="000001" w:space="0" w:sz="2" w:val="single"/>
-              <w:right w:val="nil"/>
-            </w:tcBorders>
-            <w:shd w:fill="FFFFFF" w:val="clear"/>
-            <w:tcMar>
-              <w:left w:type="dxa" w:w="51"/>
+            <w:tcW w:type="dxa" w:w="758"/>
+            <w:tcBorders>
+              <w:top w:val="nil"/>
+              <w:left w:color="000001" w:space="0" w:sz="2" w:val="single"/>
+              <w:bottom w:color="000001" w:space="0" w:sz="2" w:val="single"/>
+              <w:right w:val="nil"/>
+            </w:tcBorders>
+            <w:shd w:fill="FFFFFF" w:val="clear"/>
+            <w:tcMar>
+              <w:left w:type="dxa" w:w="48"/>
             </w:tcMar>
           </w:tcPr>
           <w:p>
@@ -897,7 +897,7 @@
             </w:tcBorders>
             <w:shd w:fill="FFFFFF" w:val="clear"/>
             <w:tcMar>
-              <w:left w:type="dxa" w:w="51"/>
+              <w:left w:type="dxa" w:w="48"/>
             </w:tcMar>
           </w:tcPr>
           <w:p>
@@ -913,7 +913,7 @@
         </w:tc>
         <w:tc>
           <w:tcPr>
-            <w:tcW w:type="dxa" w:w="4079"/>
+            <w:tcW w:type="dxa" w:w="4080"/>
             <w:tcBorders>
               <w:top w:val="nil"/>
               <w:left w:color="000001" w:space="0" w:sz="2" w:val="single"/>
@@ -922,7 +922,7 @@
             </w:tcBorders>
             <w:shd w:fill="FFFFFF" w:val="clear"/>
             <w:tcMar>
-              <w:left w:type="dxa" w:w="51"/>
+              <w:left w:type="dxa" w:w="48"/>
             </w:tcMar>
           </w:tcPr>
           <w:p>
@@ -943,16 +943,16 @@
         </w:trPr>
         <w:tc>
           <w:tcPr>
-            <w:tcW w:type="dxa" w:w="759"/>
-            <w:tcBorders>
-              <w:top w:val="nil"/>
-              <w:left w:color="000001" w:space="0" w:sz="2" w:val="single"/>
-              <w:bottom w:color="000001" w:space="0" w:sz="2" w:val="single"/>
-              <w:right w:val="nil"/>
-            </w:tcBorders>
-            <w:shd w:fill="FFFFFF" w:val="clear"/>
-            <w:tcMar>
-              <w:left w:type="dxa" w:w="51"/>
+            <w:tcW w:type="dxa" w:w="758"/>
+            <w:tcBorders>
+              <w:top w:val="nil"/>
+              <w:left w:color="000001" w:space="0" w:sz="2" w:val="single"/>
+              <w:bottom w:color="000001" w:space="0" w:sz="2" w:val="single"/>
+              <w:right w:val="nil"/>
+            </w:tcBorders>
+            <w:shd w:fill="FFFFFF" w:val="clear"/>
+            <w:tcMar>
+              <w:left w:type="dxa" w:w="48"/>
             </w:tcMar>
           </w:tcPr>
           <w:p>
@@ -977,7 +977,7 @@
             </w:tcBorders>
             <w:shd w:fill="FFFFFF" w:val="clear"/>
             <w:tcMar>
-              <w:left w:type="dxa" w:w="51"/>
+              <w:left w:type="dxa" w:w="48"/>
             </w:tcMar>
           </w:tcPr>
           <w:p>
@@ -993,7 +993,7 @@
         </w:tc>
         <w:tc>
           <w:tcPr>
-            <w:tcW w:type="dxa" w:w="4079"/>
+            <w:tcW w:type="dxa" w:w="4080"/>
             <w:tcBorders>
               <w:top w:val="nil"/>
               <w:left w:color="000001" w:space="0" w:sz="2" w:val="single"/>
@@ -1002,7 +1002,7 @@
             </w:tcBorders>
             <w:shd w:fill="FFFFFF" w:val="clear"/>
             <w:tcMar>
-              <w:left w:type="dxa" w:w="51"/>
+              <w:left w:type="dxa" w:w="48"/>
             </w:tcMar>
           </w:tcPr>
           <w:p>
@@ -1099,7 +1099,7 @@
     <w:tbl>
       <w:tblPr>
         <w:jc w:val="left"/>
-        <w:tblInd w:type="dxa" w:w="1109"/>
+        <w:tblInd w:type="dxa" w:w="427"/>
         <w:tblBorders>
           <w:top w:color="000001" w:space="0" w:sz="2" w:val="single"/>
           <w:left w:color="000001" w:space="0" w:sz="2" w:val="single"/>
@@ -1110,15 +1110,16 @@
         </w:tblBorders>
         <w:tblCellMar>
           <w:top w:type="dxa" w:w="55"/>
-          <w:left w:type="dxa" w:w="51"/>
+          <w:left w:type="dxa" w:w="48"/>
           <w:bottom w:type="dxa" w:w="55"/>
           <w:right w:type="dxa" w:w="55"/>
         </w:tblCellMar>
       </w:tblPr>
       <w:tblGrid>
-        <w:gridCol w:w="759"/>
-        <w:gridCol w:w="4076"/>
-        <w:gridCol w:w="4079"/>
+        <w:gridCol w:w="720"/>
+        <w:gridCol w:w="2958"/>
+        <w:gridCol w:w="2958"/>
+        <w:gridCol w:w="2958"/>
       </w:tblGrid>
       <w:tr>
         <w:trPr>
@@ -1126,7 +1127,7 @@
         </w:trPr>
         <w:tc>
           <w:tcPr>
-            <w:tcW w:type="dxa" w:w="759"/>
+            <w:tcW w:type="dxa" w:w="720"/>
             <w:tcBorders>
               <w:top w:color="000001" w:space="0" w:sz="2" w:val="single"/>
               <w:left w:color="000001" w:space="0" w:sz="2" w:val="single"/>
@@ -1135,7 +1136,7 @@
             </w:tcBorders>
             <w:shd w:fill="FFFFFF" w:val="clear"/>
             <w:tcMar>
-              <w:left w:type="dxa" w:w="51"/>
+              <w:left w:type="dxa" w:w="48"/>
             </w:tcMar>
           </w:tcPr>
           <w:p>
@@ -1152,7 +1153,7 @@
         </w:tc>
         <w:tc>
           <w:tcPr>
-            <w:tcW w:type="dxa" w:w="4076"/>
+            <w:tcW w:type="dxa" w:w="2958"/>
             <w:tcBorders>
               <w:top w:color="000001" w:space="0" w:sz="2" w:val="single"/>
               <w:left w:color="000001" w:space="0" w:sz="2" w:val="single"/>
@@ -1161,7 +1162,7 @@
             </w:tcBorders>
             <w:shd w:fill="FFFFFF" w:val="clear"/>
             <w:tcMar>
-              <w:left w:type="dxa" w:w="51"/>
+              <w:left w:type="dxa" w:w="48"/>
             </w:tcMar>
           </w:tcPr>
           <w:p>
@@ -1178,16 +1179,42 @@
         </w:tc>
         <w:tc>
           <w:tcPr>
-            <w:tcW w:type="dxa" w:w="4079"/>
+            <w:tcW w:type="dxa" w:w="2958"/>
             <w:tcBorders>
               <w:top w:color="000001" w:space="0" w:sz="2" w:val="single"/>
               <w:left w:color="000001" w:space="0" w:sz="2" w:val="single"/>
               <w:bottom w:color="000001" w:space="0" w:sz="2" w:val="single"/>
+              <w:right w:val="nil"/>
+            </w:tcBorders>
+            <w:shd w:fill="FFFFFF" w:val="clear"/>
+            <w:tcMar>
+              <w:left w:type="dxa" w:w="48"/>
+            </w:tcMar>
+          </w:tcPr>
+          <w:p>
+            <w:pPr>
+              <w:pStyle w:val="style20"/>
+              <w:jc w:val="center"/>
+              <w:rPr/>
+            </w:pPr>
+            <w:r>
+              <w:rPr/>
+              <w:t>Test accuracy</w:t>
+            </w:r>
+          </w:p>
+        </w:tc>
+        <w:tc>
+          <w:tcPr>
+            <w:tcW w:type="dxa" w:w="2958"/>
+            <w:tcBorders>
+              <w:top w:color="000001" w:space="0" w:sz="2" w:val="single"/>
+              <w:left w:color="000001" w:space="0" w:sz="2" w:val="single"/>
+              <w:bottom w:color="000001" w:space="0" w:sz="2" w:val="single"/>
               <w:right w:color="000001" w:space="0" w:sz="2" w:val="single"/>
             </w:tcBorders>
             <w:shd w:fill="FFFFFF" w:val="clear"/>
             <w:tcMar>
-              <w:left w:type="dxa" w:w="51"/>
+              <w:left w:type="dxa" w:w="48"/>
             </w:tcMar>
           </w:tcPr>
           <w:p>
@@ -1198,7 +1225,7 @@
             </w:pPr>
             <w:r>
               <w:rPr/>
-              <w:t>Test accuracy</w:t>
+              <w:t>Wall clock time (in minutes)</w:t>
             </w:r>
           </w:p>
         </w:tc>
@@ -1209,16 +1236,16 @@
         </w:trPr>
         <w:tc>
           <w:tcPr>
-            <w:tcW w:type="dxa" w:w="759"/>
-            <w:tcBorders>
-              <w:top w:val="nil"/>
-              <w:left w:color="000001" w:space="0" w:sz="2" w:val="single"/>
-              <w:bottom w:color="000001" w:space="0" w:sz="2" w:val="single"/>
-              <w:right w:val="nil"/>
-            </w:tcBorders>
-            <w:shd w:fill="FFFFFF" w:val="clear"/>
-            <w:tcMar>
-              <w:left w:type="dxa" w:w="51"/>
+            <w:tcW w:type="dxa" w:w="720"/>
+            <w:tcBorders>
+              <w:top w:val="nil"/>
+              <w:left w:color="000001" w:space="0" w:sz="2" w:val="single"/>
+              <w:bottom w:color="000001" w:space="0" w:sz="2" w:val="single"/>
+              <w:right w:val="nil"/>
+            </w:tcBorders>
+            <w:shd w:fill="FFFFFF" w:val="clear"/>
+            <w:tcMar>
+              <w:left w:type="dxa" w:w="48"/>
             </w:tcMar>
           </w:tcPr>
           <w:p>
@@ -1234,31 +1261,57 @@
         </w:tc>
         <w:tc>
           <w:tcPr>
-            <w:tcW w:type="dxa" w:w="4076"/>
-            <w:tcBorders>
-              <w:top w:val="nil"/>
-              <w:left w:color="000001" w:space="0" w:sz="2" w:val="single"/>
-              <w:bottom w:color="000001" w:space="0" w:sz="2" w:val="single"/>
-              <w:right w:val="nil"/>
-            </w:tcBorders>
-            <w:shd w:fill="FFFFFF" w:val="clear"/>
-            <w:tcMar>
-              <w:left w:type="dxa" w:w="51"/>
-            </w:tcMar>
-          </w:tcPr>
-          <w:p>
-            <w:pPr>
-              <w:pStyle w:val="style20"/>
-              <w:rPr/>
-            </w:pPr>
-            <w:r>
-              <w:rPr/>
-            </w:r>
-          </w:p>
-        </w:tc>
-        <w:tc>
-          <w:tcPr>
-            <w:tcW w:type="dxa" w:w="4079"/>
+            <w:tcW w:type="dxa" w:w="2958"/>
+            <w:tcBorders>
+              <w:top w:val="nil"/>
+              <w:left w:color="000001" w:space="0" w:sz="2" w:val="single"/>
+              <w:bottom w:color="000001" w:space="0" w:sz="2" w:val="single"/>
+              <w:right w:val="nil"/>
+            </w:tcBorders>
+            <w:shd w:fill="FFFFFF" w:val="clear"/>
+            <w:tcMar>
+              <w:left w:type="dxa" w:w="48"/>
+            </w:tcMar>
+          </w:tcPr>
+          <w:p>
+            <w:pPr>
+              <w:pStyle w:val="style20"/>
+              <w:rPr/>
+            </w:pPr>
+            <w:r>
+              <w:rPr/>
+              <w:t>0.452962962963</w:t>
+            </w:r>
+          </w:p>
+        </w:tc>
+        <w:tc>
+          <w:tcPr>
+            <w:tcW w:type="dxa" w:w="2958"/>
+            <w:tcBorders>
+              <w:top w:val="nil"/>
+              <w:left w:color="000001" w:space="0" w:sz="2" w:val="single"/>
+              <w:bottom w:color="000001" w:space="0" w:sz="2" w:val="single"/>
+              <w:right w:val="nil"/>
+            </w:tcBorders>
+            <w:shd w:fill="FFFFFF" w:val="clear"/>
+            <w:tcMar>
+              <w:left w:type="dxa" w:w="48"/>
+            </w:tcMar>
+          </w:tcPr>
+          <w:p>
+            <w:pPr>
+              <w:pStyle w:val="style20"/>
+              <w:rPr/>
+            </w:pPr>
+            <w:r>
+              <w:rPr/>
+              <w:t>0.416666666667</w:t>
+            </w:r>
+          </w:p>
+        </w:tc>
+        <w:tc>
+          <w:tcPr>
+            <w:tcW w:type="dxa" w:w="2958"/>
             <w:tcBorders>
               <w:top w:val="nil"/>
               <w:left w:color="000001" w:space="0" w:sz="2" w:val="single"/>
@@ -1267,16 +1320,17 @@
             </w:tcBorders>
             <w:shd w:fill="FFFFFF" w:val="clear"/>
             <w:tcMar>
-              <w:left w:type="dxa" w:w="51"/>
-            </w:tcMar>
-          </w:tcPr>
-          <w:p>
-            <w:pPr>
-              <w:pStyle w:val="style20"/>
-              <w:rPr/>
-            </w:pPr>
-            <w:r>
-              <w:rPr/>
+              <w:left w:type="dxa" w:w="48"/>
+            </w:tcMar>
+          </w:tcPr>
+          <w:p>
+            <w:pPr>
+              <w:pStyle w:val="style20"/>
+              <w:rPr/>
+            </w:pPr>
+            <w:r>
+              <w:rPr/>
+              <w:t>2:46</w:t>
             </w:r>
           </w:p>
         </w:tc>
@@ -1287,16 +1341,16 @@
         </w:trPr>
         <w:tc>
           <w:tcPr>
-            <w:tcW w:type="dxa" w:w="759"/>
-            <w:tcBorders>
-              <w:top w:val="nil"/>
-              <w:left w:color="000001" w:space="0" w:sz="2" w:val="single"/>
-              <w:bottom w:color="000001" w:space="0" w:sz="2" w:val="single"/>
-              <w:right w:val="nil"/>
-            </w:tcBorders>
-            <w:shd w:fill="FFFFFF" w:val="clear"/>
-            <w:tcMar>
-              <w:left w:type="dxa" w:w="51"/>
+            <w:tcW w:type="dxa" w:w="720"/>
+            <w:tcBorders>
+              <w:top w:val="nil"/>
+              <w:left w:color="000001" w:space="0" w:sz="2" w:val="single"/>
+              <w:bottom w:color="000001" w:space="0" w:sz="2" w:val="single"/>
+              <w:right w:val="nil"/>
+            </w:tcBorders>
+            <w:shd w:fill="FFFFFF" w:val="clear"/>
+            <w:tcMar>
+              <w:left w:type="dxa" w:w="48"/>
             </w:tcMar>
           </w:tcPr>
           <w:p>
@@ -1312,31 +1366,57 @@
         </w:tc>
         <w:tc>
           <w:tcPr>
-            <w:tcW w:type="dxa" w:w="4076"/>
-            <w:tcBorders>
-              <w:top w:val="nil"/>
-              <w:left w:color="000001" w:space="0" w:sz="2" w:val="single"/>
-              <w:bottom w:color="000001" w:space="0" w:sz="2" w:val="single"/>
-              <w:right w:val="nil"/>
-            </w:tcBorders>
-            <w:shd w:fill="FFFFFF" w:val="clear"/>
-            <w:tcMar>
-              <w:left w:type="dxa" w:w="51"/>
-            </w:tcMar>
-          </w:tcPr>
-          <w:p>
-            <w:pPr>
-              <w:pStyle w:val="style20"/>
-              <w:rPr/>
-            </w:pPr>
-            <w:r>
-              <w:rPr/>
-            </w:r>
-          </w:p>
-        </w:tc>
-        <w:tc>
-          <w:tcPr>
-            <w:tcW w:type="dxa" w:w="4079"/>
+            <w:tcW w:type="dxa" w:w="2958"/>
+            <w:tcBorders>
+              <w:top w:val="nil"/>
+              <w:left w:color="000001" w:space="0" w:sz="2" w:val="single"/>
+              <w:bottom w:color="000001" w:space="0" w:sz="2" w:val="single"/>
+              <w:right w:val="nil"/>
+            </w:tcBorders>
+            <w:shd w:fill="FFFFFF" w:val="clear"/>
+            <w:tcMar>
+              <w:left w:type="dxa" w:w="48"/>
+            </w:tcMar>
+          </w:tcPr>
+          <w:p>
+            <w:pPr>
+              <w:pStyle w:val="style20"/>
+              <w:rPr/>
+            </w:pPr>
+            <w:r>
+              <w:rPr/>
+              <w:t>0.520740740741</w:t>
+            </w:r>
+          </w:p>
+        </w:tc>
+        <w:tc>
+          <w:tcPr>
+            <w:tcW w:type="dxa" w:w="2958"/>
+            <w:tcBorders>
+              <w:top w:val="nil"/>
+              <w:left w:color="000001" w:space="0" w:sz="2" w:val="single"/>
+              <w:bottom w:color="000001" w:space="0" w:sz="2" w:val="single"/>
+              <w:right w:val="nil"/>
+            </w:tcBorders>
+            <w:shd w:fill="FFFFFF" w:val="clear"/>
+            <w:tcMar>
+              <w:left w:type="dxa" w:w="48"/>
+            </w:tcMar>
+          </w:tcPr>
+          <w:p>
+            <w:pPr>
+              <w:pStyle w:val="style20"/>
+              <w:rPr/>
+            </w:pPr>
+            <w:r>
+              <w:rPr/>
+              <w:t>0.53</w:t>
+            </w:r>
+          </w:p>
+        </w:tc>
+        <w:tc>
+          <w:tcPr>
+            <w:tcW w:type="dxa" w:w="2958"/>
             <w:tcBorders>
               <w:top w:val="nil"/>
               <w:left w:color="000001" w:space="0" w:sz="2" w:val="single"/>
@@ -1345,16 +1425,17 @@
             </w:tcBorders>
             <w:shd w:fill="FFFFFF" w:val="clear"/>
             <w:tcMar>
-              <w:left w:type="dxa" w:w="51"/>
-            </w:tcMar>
-          </w:tcPr>
-          <w:p>
-            <w:pPr>
-              <w:pStyle w:val="style20"/>
-              <w:rPr/>
-            </w:pPr>
-            <w:r>
-              <w:rPr/>
+              <w:left w:type="dxa" w:w="48"/>
+            </w:tcMar>
+          </w:tcPr>
+          <w:p>
+            <w:pPr>
+              <w:pStyle w:val="style20"/>
+              <w:rPr/>
+            </w:pPr>
+            <w:r>
+              <w:rPr/>
+              <w:t>5:39</w:t>
             </w:r>
           </w:p>
         </w:tc>
@@ -1365,16 +1446,16 @@
         </w:trPr>
         <w:tc>
           <w:tcPr>
-            <w:tcW w:type="dxa" w:w="759"/>
-            <w:tcBorders>
-              <w:top w:val="nil"/>
-              <w:left w:color="000001" w:space="0" w:sz="2" w:val="single"/>
-              <w:bottom w:color="000001" w:space="0" w:sz="2" w:val="single"/>
-              <w:right w:val="nil"/>
-            </w:tcBorders>
-            <w:shd w:fill="FFFFFF" w:val="clear"/>
-            <w:tcMar>
-              <w:left w:type="dxa" w:w="51"/>
+            <w:tcW w:type="dxa" w:w="720"/>
+            <w:tcBorders>
+              <w:top w:val="nil"/>
+              <w:left w:color="000001" w:space="0" w:sz="2" w:val="single"/>
+              <w:bottom w:color="000001" w:space="0" w:sz="2" w:val="single"/>
+              <w:right w:val="nil"/>
+            </w:tcBorders>
+            <w:shd w:fill="FFFFFF" w:val="clear"/>
+            <w:tcMar>
+              <w:left w:type="dxa" w:w="48"/>
             </w:tcMar>
           </w:tcPr>
           <w:p>
@@ -1390,31 +1471,57 @@
         </w:tc>
         <w:tc>
           <w:tcPr>
-            <w:tcW w:type="dxa" w:w="4076"/>
-            <w:tcBorders>
-              <w:top w:val="nil"/>
-              <w:left w:color="000001" w:space="0" w:sz="2" w:val="single"/>
-              <w:bottom w:color="000001" w:space="0" w:sz="2" w:val="single"/>
-              <w:right w:val="nil"/>
-            </w:tcBorders>
-            <w:shd w:fill="FFFFFF" w:val="clear"/>
-            <w:tcMar>
-              <w:left w:type="dxa" w:w="51"/>
-            </w:tcMar>
-          </w:tcPr>
-          <w:p>
-            <w:pPr>
-              <w:pStyle w:val="style20"/>
-              <w:rPr/>
-            </w:pPr>
-            <w:r>
-              <w:rPr/>
-            </w:r>
-          </w:p>
-        </w:tc>
-        <w:tc>
-          <w:tcPr>
-            <w:tcW w:type="dxa" w:w="4079"/>
+            <w:tcW w:type="dxa" w:w="2958"/>
+            <w:tcBorders>
+              <w:top w:val="nil"/>
+              <w:left w:color="000001" w:space="0" w:sz="2" w:val="single"/>
+              <w:bottom w:color="000001" w:space="0" w:sz="2" w:val="single"/>
+              <w:right w:val="nil"/>
+            </w:tcBorders>
+            <w:shd w:fill="FFFFFF" w:val="clear"/>
+            <w:tcMar>
+              <w:left w:type="dxa" w:w="48"/>
+            </w:tcMar>
+          </w:tcPr>
+          <w:p>
+            <w:pPr>
+              <w:pStyle w:val="style20"/>
+              <w:rPr/>
+            </w:pPr>
+            <w:r>
+              <w:rPr/>
+              <w:t>0.637777777778</w:t>
+            </w:r>
+          </w:p>
+        </w:tc>
+        <w:tc>
+          <w:tcPr>
+            <w:tcW w:type="dxa" w:w="2958"/>
+            <w:tcBorders>
+              <w:top w:val="nil"/>
+              <w:left w:color="000001" w:space="0" w:sz="2" w:val="single"/>
+              <w:bottom w:color="000001" w:space="0" w:sz="2" w:val="single"/>
+              <w:right w:val="nil"/>
+            </w:tcBorders>
+            <w:shd w:fill="FFFFFF" w:val="clear"/>
+            <w:tcMar>
+              <w:left w:type="dxa" w:w="48"/>
+            </w:tcMar>
+          </w:tcPr>
+          <w:p>
+            <w:pPr>
+              <w:pStyle w:val="style20"/>
+              <w:rPr/>
+            </w:pPr>
+            <w:r>
+              <w:rPr/>
+              <w:t>0.526666666667</w:t>
+            </w:r>
+          </w:p>
+        </w:tc>
+        <w:tc>
+          <w:tcPr>
+            <w:tcW w:type="dxa" w:w="2958"/>
             <w:tcBorders>
               <w:top w:val="nil"/>
               <w:left w:color="000001" w:space="0" w:sz="2" w:val="single"/>
@@ -1423,16 +1530,17 @@
             </w:tcBorders>
             <w:shd w:fill="FFFFFF" w:val="clear"/>
             <w:tcMar>
-              <w:left w:type="dxa" w:w="51"/>
-            </w:tcMar>
-          </w:tcPr>
-          <w:p>
-            <w:pPr>
-              <w:pStyle w:val="style20"/>
-              <w:rPr/>
-            </w:pPr>
-            <w:r>
-              <w:rPr/>
+              <w:left w:type="dxa" w:w="48"/>
+            </w:tcMar>
+          </w:tcPr>
+          <w:p>
+            <w:pPr>
+              <w:pStyle w:val="style20"/>
+              <w:rPr/>
+            </w:pPr>
+            <w:r>
+              <w:rPr/>
+              <w:t>11:32</w:t>
             </w:r>
           </w:p>
         </w:tc>
@@ -1443,16 +1551,16 @@
         </w:trPr>
         <w:tc>
           <w:tcPr>
-            <w:tcW w:type="dxa" w:w="759"/>
-            <w:tcBorders>
-              <w:top w:val="nil"/>
-              <w:left w:color="000001" w:space="0" w:sz="2" w:val="single"/>
-              <w:bottom w:color="000001" w:space="0" w:sz="2" w:val="single"/>
-              <w:right w:val="nil"/>
-            </w:tcBorders>
-            <w:shd w:fill="FFFFFF" w:val="clear"/>
-            <w:tcMar>
-              <w:left w:type="dxa" w:w="51"/>
+            <w:tcW w:type="dxa" w:w="720"/>
+            <w:tcBorders>
+              <w:top w:val="nil"/>
+              <w:left w:color="000001" w:space="0" w:sz="2" w:val="single"/>
+              <w:bottom w:color="000001" w:space="0" w:sz="2" w:val="single"/>
+              <w:right w:val="nil"/>
+            </w:tcBorders>
+            <w:shd w:fill="FFFFFF" w:val="clear"/>
+            <w:tcMar>
+              <w:left w:type="dxa" w:w="48"/>
             </w:tcMar>
           </w:tcPr>
           <w:p>
@@ -1468,31 +1576,57 @@
         </w:tc>
         <w:tc>
           <w:tcPr>
-            <w:tcW w:type="dxa" w:w="4076"/>
-            <w:tcBorders>
-              <w:top w:val="nil"/>
-              <w:left w:color="000001" w:space="0" w:sz="2" w:val="single"/>
-              <w:bottom w:color="000001" w:space="0" w:sz="2" w:val="single"/>
-              <w:right w:val="nil"/>
-            </w:tcBorders>
-            <w:shd w:fill="FFFFFF" w:val="clear"/>
-            <w:tcMar>
-              <w:left w:type="dxa" w:w="51"/>
-            </w:tcMar>
-          </w:tcPr>
-          <w:p>
-            <w:pPr>
-              <w:pStyle w:val="style20"/>
-              <w:rPr/>
-            </w:pPr>
-            <w:r>
-              <w:rPr/>
-            </w:r>
-          </w:p>
-        </w:tc>
-        <w:tc>
-          <w:tcPr>
-            <w:tcW w:type="dxa" w:w="4079"/>
+            <w:tcW w:type="dxa" w:w="2958"/>
+            <w:tcBorders>
+              <w:top w:val="nil"/>
+              <w:left w:color="000001" w:space="0" w:sz="2" w:val="single"/>
+              <w:bottom w:color="000001" w:space="0" w:sz="2" w:val="single"/>
+              <w:right w:val="nil"/>
+            </w:tcBorders>
+            <w:shd w:fill="FFFFFF" w:val="clear"/>
+            <w:tcMar>
+              <w:left w:type="dxa" w:w="48"/>
+            </w:tcMar>
+          </w:tcPr>
+          <w:p>
+            <w:pPr>
+              <w:pStyle w:val="style20"/>
+              <w:rPr/>
+            </w:pPr>
+            <w:r>
+              <w:rPr/>
+              <w:t>0.751481481481</w:t>
+            </w:r>
+          </w:p>
+        </w:tc>
+        <w:tc>
+          <w:tcPr>
+            <w:tcW w:type="dxa" w:w="2958"/>
+            <w:tcBorders>
+              <w:top w:val="nil"/>
+              <w:left w:color="000001" w:space="0" w:sz="2" w:val="single"/>
+              <w:bottom w:color="000001" w:space="0" w:sz="2" w:val="single"/>
+              <w:right w:val="nil"/>
+            </w:tcBorders>
+            <w:shd w:fill="FFFFFF" w:val="clear"/>
+            <w:tcMar>
+              <w:left w:type="dxa" w:w="48"/>
+            </w:tcMar>
+          </w:tcPr>
+          <w:p>
+            <w:pPr>
+              <w:pStyle w:val="style20"/>
+              <w:rPr/>
+            </w:pPr>
+            <w:r>
+              <w:rPr/>
+              <w:t>0.6</w:t>
+            </w:r>
+          </w:p>
+        </w:tc>
+        <w:tc>
+          <w:tcPr>
+            <w:tcW w:type="dxa" w:w="2958"/>
             <w:tcBorders>
               <w:top w:val="nil"/>
               <w:left w:color="000001" w:space="0" w:sz="2" w:val="single"/>
@@ -1501,16 +1635,17 @@
             </w:tcBorders>
             <w:shd w:fill="FFFFFF" w:val="clear"/>
             <w:tcMar>
-              <w:left w:type="dxa" w:w="51"/>
-            </w:tcMar>
-          </w:tcPr>
-          <w:p>
-            <w:pPr>
-              <w:pStyle w:val="style20"/>
-              <w:rPr/>
-            </w:pPr>
-            <w:r>
-              <w:rPr/>
+              <w:left w:type="dxa" w:w="48"/>
+            </w:tcMar>
+          </w:tcPr>
+          <w:p>
+            <w:pPr>
+              <w:pStyle w:val="style20"/>
+              <w:rPr/>
+            </w:pPr>
+            <w:r>
+              <w:rPr/>
+              <w:t>28:00</w:t>
             </w:r>
           </w:p>
         </w:tc>
@@ -1521,16 +1656,16 @@
         </w:trPr>
         <w:tc>
           <w:tcPr>
-            <w:tcW w:type="dxa" w:w="759"/>
-            <w:tcBorders>
-              <w:top w:val="nil"/>
-              <w:left w:color="000001" w:space="0" w:sz="2" w:val="single"/>
-              <w:bottom w:color="000001" w:space="0" w:sz="2" w:val="single"/>
-              <w:right w:val="nil"/>
-            </w:tcBorders>
-            <w:shd w:fill="FFFFFF" w:val="clear"/>
-            <w:tcMar>
-              <w:left w:type="dxa" w:w="51"/>
+            <w:tcW w:type="dxa" w:w="720"/>
+            <w:tcBorders>
+              <w:top w:val="nil"/>
+              <w:left w:color="000001" w:space="0" w:sz="2" w:val="single"/>
+              <w:bottom w:color="000001" w:space="0" w:sz="2" w:val="single"/>
+              <w:right w:val="nil"/>
+            </w:tcBorders>
+            <w:shd w:fill="FFFFFF" w:val="clear"/>
+            <w:tcMar>
+              <w:left w:type="dxa" w:w="48"/>
             </w:tcMar>
           </w:tcPr>
           <w:p>
@@ -1546,31 +1681,57 @@
         </w:tc>
         <w:tc>
           <w:tcPr>
-            <w:tcW w:type="dxa" w:w="4076"/>
-            <w:tcBorders>
-              <w:top w:val="nil"/>
-              <w:left w:color="000001" w:space="0" w:sz="2" w:val="single"/>
-              <w:bottom w:color="000001" w:space="0" w:sz="2" w:val="single"/>
-              <w:right w:val="nil"/>
-            </w:tcBorders>
-            <w:shd w:fill="FFFFFF" w:val="clear"/>
-            <w:tcMar>
-              <w:left w:type="dxa" w:w="51"/>
-            </w:tcMar>
-          </w:tcPr>
-          <w:p>
-            <w:pPr>
-              <w:pStyle w:val="style20"/>
-              <w:rPr/>
-            </w:pPr>
-            <w:r>
-              <w:rPr/>
-            </w:r>
-          </w:p>
-        </w:tc>
-        <w:tc>
-          <w:tcPr>
-            <w:tcW w:type="dxa" w:w="4079"/>
+            <w:tcW w:type="dxa" w:w="2958"/>
+            <w:tcBorders>
+              <w:top w:val="nil"/>
+              <w:left w:color="000001" w:space="0" w:sz="2" w:val="single"/>
+              <w:bottom w:color="000001" w:space="0" w:sz="2" w:val="single"/>
+              <w:right w:val="nil"/>
+            </w:tcBorders>
+            <w:shd w:fill="FFFFFF" w:val="clear"/>
+            <w:tcMar>
+              <w:left w:type="dxa" w:w="48"/>
+            </w:tcMar>
+          </w:tcPr>
+          <w:p>
+            <w:pPr>
+              <w:pStyle w:val="style20"/>
+              <w:rPr/>
+            </w:pPr>
+            <w:r>
+              <w:rPr/>
+              <w:t>0.855555555556</w:t>
+            </w:r>
+          </w:p>
+        </w:tc>
+        <w:tc>
+          <w:tcPr>
+            <w:tcW w:type="dxa" w:w="2958"/>
+            <w:tcBorders>
+              <w:top w:val="nil"/>
+              <w:left w:color="000001" w:space="0" w:sz="2" w:val="single"/>
+              <w:bottom w:color="000001" w:space="0" w:sz="2" w:val="single"/>
+              <w:right w:val="nil"/>
+            </w:tcBorders>
+            <w:shd w:fill="FFFFFF" w:val="clear"/>
+            <w:tcMar>
+              <w:left w:type="dxa" w:w="48"/>
+            </w:tcMar>
+          </w:tcPr>
+          <w:p>
+            <w:pPr>
+              <w:pStyle w:val="style20"/>
+              <w:rPr/>
+            </w:pPr>
+            <w:r>
+              <w:rPr/>
+              <w:t>0.67</w:t>
+            </w:r>
+          </w:p>
+        </w:tc>
+        <w:tc>
+          <w:tcPr>
+            <w:tcW w:type="dxa" w:w="2958"/>
             <w:tcBorders>
               <w:top w:val="nil"/>
               <w:left w:color="000001" w:space="0" w:sz="2" w:val="single"/>
@@ -1579,16 +1740,17 @@
             </w:tcBorders>
             <w:shd w:fill="FFFFFF" w:val="clear"/>
             <w:tcMar>
-              <w:left w:type="dxa" w:w="51"/>
-            </w:tcMar>
-          </w:tcPr>
-          <w:p>
-            <w:pPr>
-              <w:pStyle w:val="style20"/>
-              <w:rPr/>
-            </w:pPr>
-            <w:r>
-              <w:rPr/>
+              <w:left w:type="dxa" w:w="48"/>
+            </w:tcMar>
+          </w:tcPr>
+          <w:p>
+            <w:pPr>
+              <w:pStyle w:val="style20"/>
+              <w:rPr/>
+            </w:pPr>
+            <w:r>
+              <w:rPr/>
+              <w:t>43:21</w:t>
             </w:r>
           </w:p>
         </w:tc>
@@ -1599,16 +1761,16 @@
         </w:trPr>
         <w:tc>
           <w:tcPr>
-            <w:tcW w:type="dxa" w:w="759"/>
-            <w:tcBorders>
-              <w:top w:val="nil"/>
-              <w:left w:color="000001" w:space="0" w:sz="2" w:val="single"/>
-              <w:bottom w:color="000001" w:space="0" w:sz="2" w:val="single"/>
-              <w:right w:val="nil"/>
-            </w:tcBorders>
-            <w:shd w:fill="FFFFFF" w:val="clear"/>
-            <w:tcMar>
-              <w:left w:type="dxa" w:w="51"/>
+            <w:tcW w:type="dxa" w:w="720"/>
+            <w:tcBorders>
+              <w:top w:val="nil"/>
+              <w:left w:color="000001" w:space="0" w:sz="2" w:val="single"/>
+              <w:bottom w:color="000001" w:space="0" w:sz="2" w:val="single"/>
+              <w:right w:val="nil"/>
+            </w:tcBorders>
+            <w:shd w:fill="FFFFFF" w:val="clear"/>
+            <w:tcMar>
+              <w:left w:type="dxa" w:w="48"/>
             </w:tcMar>
           </w:tcPr>
           <w:p>
@@ -1624,31 +1786,57 @@
         </w:tc>
         <w:tc>
           <w:tcPr>
-            <w:tcW w:type="dxa" w:w="4076"/>
-            <w:tcBorders>
-              <w:top w:val="nil"/>
-              <w:left w:color="000001" w:space="0" w:sz="2" w:val="single"/>
-              <w:bottom w:color="000001" w:space="0" w:sz="2" w:val="single"/>
-              <w:right w:val="nil"/>
-            </w:tcBorders>
-            <w:shd w:fill="FFFFFF" w:val="clear"/>
-            <w:tcMar>
-              <w:left w:type="dxa" w:w="51"/>
-            </w:tcMar>
-          </w:tcPr>
-          <w:p>
-            <w:pPr>
-              <w:pStyle w:val="style20"/>
-              <w:rPr/>
-            </w:pPr>
-            <w:r>
-              <w:rPr/>
-            </w:r>
-          </w:p>
-        </w:tc>
-        <w:tc>
-          <w:tcPr>
-            <w:tcW w:type="dxa" w:w="4079"/>
+            <w:tcW w:type="dxa" w:w="2958"/>
+            <w:tcBorders>
+              <w:top w:val="nil"/>
+              <w:left w:color="000001" w:space="0" w:sz="2" w:val="single"/>
+              <w:bottom w:color="000001" w:space="0" w:sz="2" w:val="single"/>
+              <w:right w:val="nil"/>
+            </w:tcBorders>
+            <w:shd w:fill="FFFFFF" w:val="clear"/>
+            <w:tcMar>
+              <w:left w:type="dxa" w:w="48"/>
+            </w:tcMar>
+          </w:tcPr>
+          <w:p>
+            <w:pPr>
+              <w:pStyle w:val="style20"/>
+              <w:rPr/>
+            </w:pPr>
+            <w:r>
+              <w:rPr/>
+              <w:t>0.968518518519</w:t>
+            </w:r>
+          </w:p>
+        </w:tc>
+        <w:tc>
+          <w:tcPr>
+            <w:tcW w:type="dxa" w:w="2958"/>
+            <w:tcBorders>
+              <w:top w:val="nil"/>
+              <w:left w:color="000001" w:space="0" w:sz="2" w:val="single"/>
+              <w:bottom w:color="000001" w:space="0" w:sz="2" w:val="single"/>
+              <w:right w:val="nil"/>
+            </w:tcBorders>
+            <w:shd w:fill="FFFFFF" w:val="clear"/>
+            <w:tcMar>
+              <w:left w:type="dxa" w:w="48"/>
+            </w:tcMar>
+          </w:tcPr>
+          <w:p>
+            <w:pPr>
+              <w:pStyle w:val="style20"/>
+              <w:rPr/>
+            </w:pPr>
+            <w:r>
+              <w:rPr/>
+              <w:t>0.683333333333</w:t>
+            </w:r>
+          </w:p>
+        </w:tc>
+        <w:tc>
+          <w:tcPr>
+            <w:tcW w:type="dxa" w:w="2958"/>
             <w:tcBorders>
               <w:top w:val="nil"/>
               <w:left w:color="000001" w:space="0" w:sz="2" w:val="single"/>
@@ -1657,16 +1845,17 @@
             </w:tcBorders>
             <w:shd w:fill="FFFFFF" w:val="clear"/>
             <w:tcMar>
-              <w:left w:type="dxa" w:w="51"/>
-            </w:tcMar>
-          </w:tcPr>
-          <w:p>
-            <w:pPr>
-              <w:pStyle w:val="style20"/>
-              <w:rPr/>
-            </w:pPr>
-            <w:r>
-              <w:rPr/>
+              <w:left w:type="dxa" w:w="48"/>
+            </w:tcMar>
+          </w:tcPr>
+          <w:p>
+            <w:pPr>
+              <w:pStyle w:val="style20"/>
+              <w:rPr/>
+            </w:pPr>
+            <w:r>
+              <w:rPr/>
+              <w:t>57:31</w:t>
             </w:r>
           </w:p>
         </w:tc>
@@ -1703,7 +1892,7 @@
     <w:tbl>
       <w:tblPr>
         <w:jc w:val="left"/>
-        <w:tblInd w:type="dxa" w:w="1109"/>
+        <w:tblInd w:type="dxa" w:w="427"/>
         <w:tblBorders>
           <w:top w:color="000001" w:space="0" w:sz="2" w:val="single"/>
           <w:left w:color="000001" w:space="0" w:sz="2" w:val="single"/>
@@ -1714,15 +1903,16 @@
         </w:tblBorders>
         <w:tblCellMar>
           <w:top w:type="dxa" w:w="55"/>
-          <w:left w:type="dxa" w:w="51"/>
+          <w:left w:type="dxa" w:w="48"/>
           <w:bottom w:type="dxa" w:w="55"/>
           <w:right w:type="dxa" w:w="55"/>
         </w:tblCellMar>
       </w:tblPr>
       <w:tblGrid>
-        <w:gridCol w:w="759"/>
-        <w:gridCol w:w="4076"/>
-        <w:gridCol w:w="4079"/>
+        <w:gridCol w:w="720"/>
+        <w:gridCol w:w="2958"/>
+        <w:gridCol w:w="2958"/>
+        <w:gridCol w:w="2958"/>
       </w:tblGrid>
       <w:tr>
         <w:trPr>
@@ -1730,7 +1920,7 @@
         </w:trPr>
         <w:tc>
           <w:tcPr>
-            <w:tcW w:type="dxa" w:w="759"/>
+            <w:tcW w:type="dxa" w:w="720"/>
             <w:tcBorders>
               <w:top w:color="000001" w:space="0" w:sz="2" w:val="single"/>
               <w:left w:color="000001" w:space="0" w:sz="2" w:val="single"/>
@@ -1739,7 +1929,7 @@
             </w:tcBorders>
             <w:shd w:fill="FFFFFF" w:val="clear"/>
             <w:tcMar>
-              <w:left w:type="dxa" w:w="51"/>
+              <w:left w:type="dxa" w:w="48"/>
             </w:tcMar>
           </w:tcPr>
           <w:p>
@@ -1756,7 +1946,7 @@
         </w:tc>
         <w:tc>
           <w:tcPr>
-            <w:tcW w:type="dxa" w:w="4076"/>
+            <w:tcW w:type="dxa" w:w="2958"/>
             <w:tcBorders>
               <w:top w:color="000001" w:space="0" w:sz="2" w:val="single"/>
               <w:left w:color="000001" w:space="0" w:sz="2" w:val="single"/>
@@ -1765,7 +1955,7 @@
             </w:tcBorders>
             <w:shd w:fill="FFFFFF" w:val="clear"/>
             <w:tcMar>
-              <w:left w:type="dxa" w:w="51"/>
+              <w:left w:type="dxa" w:w="48"/>
             </w:tcMar>
           </w:tcPr>
           <w:p>
@@ -1782,16 +1972,42 @@
         </w:tc>
         <w:tc>
           <w:tcPr>
-            <w:tcW w:type="dxa" w:w="4079"/>
+            <w:tcW w:type="dxa" w:w="2958"/>
             <w:tcBorders>
               <w:top w:color="000001" w:space="0" w:sz="2" w:val="single"/>
               <w:left w:color="000001" w:space="0" w:sz="2" w:val="single"/>
               <w:bottom w:color="000001" w:space="0" w:sz="2" w:val="single"/>
+              <w:right w:val="nil"/>
+            </w:tcBorders>
+            <w:shd w:fill="FFFFFF" w:val="clear"/>
+            <w:tcMar>
+              <w:left w:type="dxa" w:w="48"/>
+            </w:tcMar>
+          </w:tcPr>
+          <w:p>
+            <w:pPr>
+              <w:pStyle w:val="style20"/>
+              <w:jc w:val="center"/>
+              <w:rPr/>
+            </w:pPr>
+            <w:r>
+              <w:rPr/>
+              <w:t>Test accuracy</w:t>
+            </w:r>
+          </w:p>
+        </w:tc>
+        <w:tc>
+          <w:tcPr>
+            <w:tcW w:type="dxa" w:w="2958"/>
+            <w:tcBorders>
+              <w:top w:color="000001" w:space="0" w:sz="2" w:val="single"/>
+              <w:left w:color="000001" w:space="0" w:sz="2" w:val="single"/>
+              <w:bottom w:color="000001" w:space="0" w:sz="2" w:val="single"/>
               <w:right w:color="000001" w:space="0" w:sz="2" w:val="single"/>
             </w:tcBorders>
             <w:shd w:fill="FFFFFF" w:val="clear"/>
             <w:tcMar>
-              <w:left w:type="dxa" w:w="51"/>
+              <w:left w:type="dxa" w:w="48"/>
             </w:tcMar>
           </w:tcPr>
           <w:p>
@@ -1802,7 +2018,7 @@
             </w:pPr>
             <w:r>
               <w:rPr/>
-              <w:t>Test accuracy</w:t>
+              <w:t>Wall clock time (in minutes)</w:t>
             </w:r>
           </w:p>
         </w:tc>
@@ -1813,16 +2029,16 @@
         </w:trPr>
         <w:tc>
           <w:tcPr>
-            <w:tcW w:type="dxa" w:w="759"/>
-            <w:tcBorders>
-              <w:top w:val="nil"/>
-              <w:left w:color="000001" w:space="0" w:sz="2" w:val="single"/>
-              <w:bottom w:color="000001" w:space="0" w:sz="2" w:val="single"/>
-              <w:right w:val="nil"/>
-            </w:tcBorders>
-            <w:shd w:fill="FFFFFF" w:val="clear"/>
-            <w:tcMar>
-              <w:left w:type="dxa" w:w="51"/>
+            <w:tcW w:type="dxa" w:w="720"/>
+            <w:tcBorders>
+              <w:top w:val="nil"/>
+              <w:left w:color="000001" w:space="0" w:sz="2" w:val="single"/>
+              <w:bottom w:color="000001" w:space="0" w:sz="2" w:val="single"/>
+              <w:right w:val="nil"/>
+            </w:tcBorders>
+            <w:shd w:fill="FFFFFF" w:val="clear"/>
+            <w:tcMar>
+              <w:left w:type="dxa" w:w="48"/>
             </w:tcMar>
           </w:tcPr>
           <w:p>
@@ -1838,31 +2054,57 @@
         </w:tc>
         <w:tc>
           <w:tcPr>
-            <w:tcW w:type="dxa" w:w="4076"/>
-            <w:tcBorders>
-              <w:top w:val="nil"/>
-              <w:left w:color="000001" w:space="0" w:sz="2" w:val="single"/>
-              <w:bottom w:color="000001" w:space="0" w:sz="2" w:val="single"/>
-              <w:right w:val="nil"/>
-            </w:tcBorders>
-            <w:shd w:fill="FFFFFF" w:val="clear"/>
-            <w:tcMar>
-              <w:left w:type="dxa" w:w="51"/>
-            </w:tcMar>
-          </w:tcPr>
-          <w:p>
-            <w:pPr>
-              <w:pStyle w:val="style20"/>
-              <w:rPr/>
-            </w:pPr>
-            <w:r>
-              <w:rPr/>
-            </w:r>
-          </w:p>
-        </w:tc>
-        <w:tc>
-          <w:tcPr>
-            <w:tcW w:type="dxa" w:w="4079"/>
+            <w:tcW w:type="dxa" w:w="2958"/>
+            <w:tcBorders>
+              <w:top w:val="nil"/>
+              <w:left w:color="000001" w:space="0" w:sz="2" w:val="single"/>
+              <w:bottom w:color="000001" w:space="0" w:sz="2" w:val="single"/>
+              <w:right w:val="nil"/>
+            </w:tcBorders>
+            <w:shd w:fill="FFFFFF" w:val="clear"/>
+            <w:tcMar>
+              <w:left w:type="dxa" w:w="48"/>
+            </w:tcMar>
+          </w:tcPr>
+          <w:p>
+            <w:pPr>
+              <w:pStyle w:val="style20"/>
+              <w:rPr/>
+            </w:pPr>
+            <w:r>
+              <w:rPr/>
+              <w:t>0.452962962963</w:t>
+            </w:r>
+          </w:p>
+        </w:tc>
+        <w:tc>
+          <w:tcPr>
+            <w:tcW w:type="dxa" w:w="2958"/>
+            <w:tcBorders>
+              <w:top w:val="nil"/>
+              <w:left w:color="000001" w:space="0" w:sz="2" w:val="single"/>
+              <w:bottom w:color="000001" w:space="0" w:sz="2" w:val="single"/>
+              <w:right w:val="nil"/>
+            </w:tcBorders>
+            <w:shd w:fill="FFFFFF" w:val="clear"/>
+            <w:tcMar>
+              <w:left w:type="dxa" w:w="48"/>
+            </w:tcMar>
+          </w:tcPr>
+          <w:p>
+            <w:pPr>
+              <w:pStyle w:val="style20"/>
+              <w:rPr/>
+            </w:pPr>
+            <w:r>
+              <w:rPr/>
+              <w:t>0.416666666667</w:t>
+            </w:r>
+          </w:p>
+        </w:tc>
+        <w:tc>
+          <w:tcPr>
+            <w:tcW w:type="dxa" w:w="2958"/>
             <w:tcBorders>
               <w:top w:val="nil"/>
               <w:left w:color="000001" w:space="0" w:sz="2" w:val="single"/>
@@ -1871,16 +2113,17 @@
             </w:tcBorders>
             <w:shd w:fill="FFFFFF" w:val="clear"/>
             <w:tcMar>
-              <w:left w:type="dxa" w:w="51"/>
-            </w:tcMar>
-          </w:tcPr>
-          <w:p>
-            <w:pPr>
-              <w:pStyle w:val="style20"/>
-              <w:rPr/>
-            </w:pPr>
-            <w:r>
-              <w:rPr/>
+              <w:left w:type="dxa" w:w="48"/>
+            </w:tcMar>
+          </w:tcPr>
+          <w:p>
+            <w:pPr>
+              <w:pStyle w:val="style20"/>
+              <w:rPr/>
+            </w:pPr>
+            <w:r>
+              <w:rPr/>
+              <w:t>2:52</w:t>
             </w:r>
           </w:p>
         </w:tc>
@@ -1891,16 +2134,16 @@
         </w:trPr>
         <w:tc>
           <w:tcPr>
-            <w:tcW w:type="dxa" w:w="759"/>
-            <w:tcBorders>
-              <w:top w:val="nil"/>
-              <w:left w:color="000001" w:space="0" w:sz="2" w:val="single"/>
-              <w:bottom w:color="000001" w:space="0" w:sz="2" w:val="single"/>
-              <w:right w:val="nil"/>
-            </w:tcBorders>
-            <w:shd w:fill="FFFFFF" w:val="clear"/>
-            <w:tcMar>
-              <w:left w:type="dxa" w:w="51"/>
+            <w:tcW w:type="dxa" w:w="720"/>
+            <w:tcBorders>
+              <w:top w:val="nil"/>
+              <w:left w:color="000001" w:space="0" w:sz="2" w:val="single"/>
+              <w:bottom w:color="000001" w:space="0" w:sz="2" w:val="single"/>
+              <w:right w:val="nil"/>
+            </w:tcBorders>
+            <w:shd w:fill="FFFFFF" w:val="clear"/>
+            <w:tcMar>
+              <w:left w:type="dxa" w:w="48"/>
             </w:tcMar>
           </w:tcPr>
           <w:p>
@@ -1916,31 +2159,57 @@
         </w:tc>
         <w:tc>
           <w:tcPr>
-            <w:tcW w:type="dxa" w:w="4076"/>
-            <w:tcBorders>
-              <w:top w:val="nil"/>
-              <w:left w:color="000001" w:space="0" w:sz="2" w:val="single"/>
-              <w:bottom w:color="000001" w:space="0" w:sz="2" w:val="single"/>
-              <w:right w:val="nil"/>
-            </w:tcBorders>
-            <w:shd w:fill="FFFFFF" w:val="clear"/>
-            <w:tcMar>
-              <w:left w:type="dxa" w:w="51"/>
-            </w:tcMar>
-          </w:tcPr>
-          <w:p>
-            <w:pPr>
-              <w:pStyle w:val="style20"/>
-              <w:rPr/>
-            </w:pPr>
-            <w:r>
-              <w:rPr/>
-            </w:r>
-          </w:p>
-        </w:tc>
-        <w:tc>
-          <w:tcPr>
-            <w:tcW w:type="dxa" w:w="4079"/>
+            <w:tcW w:type="dxa" w:w="2958"/>
+            <w:tcBorders>
+              <w:top w:val="nil"/>
+              <w:left w:color="000001" w:space="0" w:sz="2" w:val="single"/>
+              <w:bottom w:color="000001" w:space="0" w:sz="2" w:val="single"/>
+              <w:right w:val="nil"/>
+            </w:tcBorders>
+            <w:shd w:fill="FFFFFF" w:val="clear"/>
+            <w:tcMar>
+              <w:left w:type="dxa" w:w="48"/>
+            </w:tcMar>
+          </w:tcPr>
+          <w:p>
+            <w:pPr>
+              <w:pStyle w:val="style20"/>
+              <w:rPr/>
+            </w:pPr>
+            <w:r>
+              <w:rPr/>
+              <w:t>0.52</w:t>
+            </w:r>
+          </w:p>
+        </w:tc>
+        <w:tc>
+          <w:tcPr>
+            <w:tcW w:type="dxa" w:w="2958"/>
+            <w:tcBorders>
+              <w:top w:val="nil"/>
+              <w:left w:color="000001" w:space="0" w:sz="2" w:val="single"/>
+              <w:bottom w:color="000001" w:space="0" w:sz="2" w:val="single"/>
+              <w:right w:val="nil"/>
+            </w:tcBorders>
+            <w:shd w:fill="FFFFFF" w:val="clear"/>
+            <w:tcMar>
+              <w:left w:type="dxa" w:w="48"/>
+            </w:tcMar>
+          </w:tcPr>
+          <w:p>
+            <w:pPr>
+              <w:pStyle w:val="style20"/>
+              <w:rPr/>
+            </w:pPr>
+            <w:r>
+              <w:rPr/>
+              <w:t>0.53</w:t>
+            </w:r>
+          </w:p>
+        </w:tc>
+        <w:tc>
+          <w:tcPr>
+            <w:tcW w:type="dxa" w:w="2958"/>
             <w:tcBorders>
               <w:top w:val="nil"/>
               <w:left w:color="000001" w:space="0" w:sz="2" w:val="single"/>
@@ -1949,16 +2218,17 @@
             </w:tcBorders>
             <w:shd w:fill="FFFFFF" w:val="clear"/>
             <w:tcMar>
-              <w:left w:type="dxa" w:w="51"/>
-            </w:tcMar>
-          </w:tcPr>
-          <w:p>
-            <w:pPr>
-              <w:pStyle w:val="style20"/>
-              <w:rPr/>
-            </w:pPr>
-            <w:r>
-              <w:rPr/>
+              <w:left w:type="dxa" w:w="48"/>
+            </w:tcMar>
+          </w:tcPr>
+          <w:p>
+            <w:pPr>
+              <w:pStyle w:val="style20"/>
+              <w:rPr/>
+            </w:pPr>
+            <w:r>
+              <w:rPr/>
+              <w:t>5:46</w:t>
             </w:r>
           </w:p>
         </w:tc>
@@ -1969,16 +2239,16 @@
         </w:trPr>
         <w:tc>
           <w:tcPr>
-            <w:tcW w:type="dxa" w:w="759"/>
-            <w:tcBorders>
-              <w:top w:val="nil"/>
-              <w:left w:color="000001" w:space="0" w:sz="2" w:val="single"/>
-              <w:bottom w:color="000001" w:space="0" w:sz="2" w:val="single"/>
-              <w:right w:val="nil"/>
-            </w:tcBorders>
-            <w:shd w:fill="FFFFFF" w:val="clear"/>
-            <w:tcMar>
-              <w:left w:type="dxa" w:w="51"/>
+            <w:tcW w:type="dxa" w:w="720"/>
+            <w:tcBorders>
+              <w:top w:val="nil"/>
+              <w:left w:color="000001" w:space="0" w:sz="2" w:val="single"/>
+              <w:bottom w:color="000001" w:space="0" w:sz="2" w:val="single"/>
+              <w:right w:val="nil"/>
+            </w:tcBorders>
+            <w:shd w:fill="FFFFFF" w:val="clear"/>
+            <w:tcMar>
+              <w:left w:type="dxa" w:w="48"/>
             </w:tcMar>
           </w:tcPr>
           <w:p>
@@ -1994,31 +2264,57 @@
         </w:tc>
         <w:tc>
           <w:tcPr>
-            <w:tcW w:type="dxa" w:w="4076"/>
-            <w:tcBorders>
-              <w:top w:val="nil"/>
-              <w:left w:color="000001" w:space="0" w:sz="2" w:val="single"/>
-              <w:bottom w:color="000001" w:space="0" w:sz="2" w:val="single"/>
-              <w:right w:val="nil"/>
-            </w:tcBorders>
-            <w:shd w:fill="FFFFFF" w:val="clear"/>
-            <w:tcMar>
-              <w:left w:type="dxa" w:w="51"/>
-            </w:tcMar>
-          </w:tcPr>
-          <w:p>
-            <w:pPr>
-              <w:pStyle w:val="style20"/>
-              <w:rPr/>
-            </w:pPr>
-            <w:r>
-              <w:rPr/>
-            </w:r>
-          </w:p>
-        </w:tc>
-        <w:tc>
-          <w:tcPr>
-            <w:tcW w:type="dxa" w:w="4079"/>
+            <w:tcW w:type="dxa" w:w="2958"/>
+            <w:tcBorders>
+              <w:top w:val="nil"/>
+              <w:left w:color="000001" w:space="0" w:sz="2" w:val="single"/>
+              <w:bottom w:color="000001" w:space="0" w:sz="2" w:val="single"/>
+              <w:right w:val="nil"/>
+            </w:tcBorders>
+            <w:shd w:fill="FFFFFF" w:val="clear"/>
+            <w:tcMar>
+              <w:left w:type="dxa" w:w="48"/>
+            </w:tcMar>
+          </w:tcPr>
+          <w:p>
+            <w:pPr>
+              <w:pStyle w:val="style20"/>
+              <w:rPr/>
+            </w:pPr>
+            <w:r>
+              <w:rPr/>
+              <w:t>0.601481481481</w:t>
+            </w:r>
+          </w:p>
+        </w:tc>
+        <w:tc>
+          <w:tcPr>
+            <w:tcW w:type="dxa" w:w="2958"/>
+            <w:tcBorders>
+              <w:top w:val="nil"/>
+              <w:left w:color="000001" w:space="0" w:sz="2" w:val="single"/>
+              <w:bottom w:color="000001" w:space="0" w:sz="2" w:val="single"/>
+              <w:right w:val="nil"/>
+            </w:tcBorders>
+            <w:shd w:fill="FFFFFF" w:val="clear"/>
+            <w:tcMar>
+              <w:left w:type="dxa" w:w="48"/>
+            </w:tcMar>
+          </w:tcPr>
+          <w:p>
+            <w:pPr>
+              <w:pStyle w:val="style20"/>
+              <w:rPr/>
+            </w:pPr>
+            <w:r>
+              <w:rPr/>
+              <w:t>0.54</w:t>
+            </w:r>
+          </w:p>
+        </w:tc>
+        <w:tc>
+          <w:tcPr>
+            <w:tcW w:type="dxa" w:w="2958"/>
             <w:tcBorders>
               <w:top w:val="nil"/>
               <w:left w:color="000001" w:space="0" w:sz="2" w:val="single"/>
@@ -2027,16 +2323,17 @@
             </w:tcBorders>
             <w:shd w:fill="FFFFFF" w:val="clear"/>
             <w:tcMar>
-              <w:left w:type="dxa" w:w="51"/>
-            </w:tcMar>
-          </w:tcPr>
-          <w:p>
-            <w:pPr>
-              <w:pStyle w:val="style20"/>
-              <w:rPr/>
-            </w:pPr>
-            <w:r>
-              <w:rPr/>
+              <w:left w:type="dxa" w:w="48"/>
+            </w:tcMar>
+          </w:tcPr>
+          <w:p>
+            <w:pPr>
+              <w:pStyle w:val="style20"/>
+              <w:rPr/>
+            </w:pPr>
+            <w:r>
+              <w:rPr/>
+              <w:t>10:49</w:t>
             </w:r>
           </w:p>
         </w:tc>
@@ -2047,16 +2344,16 @@
         </w:trPr>
         <w:tc>
           <w:tcPr>
-            <w:tcW w:type="dxa" w:w="759"/>
-            <w:tcBorders>
-              <w:top w:val="nil"/>
-              <w:left w:color="000001" w:space="0" w:sz="2" w:val="single"/>
-              <w:bottom w:color="000001" w:space="0" w:sz="2" w:val="single"/>
-              <w:right w:val="nil"/>
-            </w:tcBorders>
-            <w:shd w:fill="FFFFFF" w:val="clear"/>
-            <w:tcMar>
-              <w:left w:type="dxa" w:w="51"/>
+            <w:tcW w:type="dxa" w:w="720"/>
+            <w:tcBorders>
+              <w:top w:val="nil"/>
+              <w:left w:color="000001" w:space="0" w:sz="2" w:val="single"/>
+              <w:bottom w:color="000001" w:space="0" w:sz="2" w:val="single"/>
+              <w:right w:val="nil"/>
+            </w:tcBorders>
+            <w:shd w:fill="FFFFFF" w:val="clear"/>
+            <w:tcMar>
+              <w:left w:type="dxa" w:w="48"/>
             </w:tcMar>
           </w:tcPr>
           <w:p>
@@ -2072,31 +2369,57 @@
         </w:tc>
         <w:tc>
           <w:tcPr>
-            <w:tcW w:type="dxa" w:w="4076"/>
-            <w:tcBorders>
-              <w:top w:val="nil"/>
-              <w:left w:color="000001" w:space="0" w:sz="2" w:val="single"/>
-              <w:bottom w:color="000001" w:space="0" w:sz="2" w:val="single"/>
-              <w:right w:val="nil"/>
-            </w:tcBorders>
-            <w:shd w:fill="FFFFFF" w:val="clear"/>
-            <w:tcMar>
-              <w:left w:type="dxa" w:w="51"/>
-            </w:tcMar>
-          </w:tcPr>
-          <w:p>
-            <w:pPr>
-              <w:pStyle w:val="style20"/>
-              <w:rPr/>
-            </w:pPr>
-            <w:r>
-              <w:rPr/>
-            </w:r>
-          </w:p>
-        </w:tc>
-        <w:tc>
-          <w:tcPr>
-            <w:tcW w:type="dxa" w:w="4079"/>
+            <w:tcW w:type="dxa" w:w="2958"/>
+            <w:tcBorders>
+              <w:top w:val="nil"/>
+              <w:left w:color="000001" w:space="0" w:sz="2" w:val="single"/>
+              <w:bottom w:color="000001" w:space="0" w:sz="2" w:val="single"/>
+              <w:right w:val="nil"/>
+            </w:tcBorders>
+            <w:shd w:fill="FFFFFF" w:val="clear"/>
+            <w:tcMar>
+              <w:left w:type="dxa" w:w="48"/>
+            </w:tcMar>
+          </w:tcPr>
+          <w:p>
+            <w:pPr>
+              <w:pStyle w:val="style20"/>
+              <w:rPr/>
+            </w:pPr>
+            <w:r>
+              <w:rPr/>
+              <w:t>0.601481481481</w:t>
+            </w:r>
+          </w:p>
+        </w:tc>
+        <w:tc>
+          <w:tcPr>
+            <w:tcW w:type="dxa" w:w="2958"/>
+            <w:tcBorders>
+              <w:top w:val="nil"/>
+              <w:left w:color="000001" w:space="0" w:sz="2" w:val="single"/>
+              <w:bottom w:color="000001" w:space="0" w:sz="2" w:val="single"/>
+              <w:right w:val="nil"/>
+            </w:tcBorders>
+            <w:shd w:fill="FFFFFF" w:val="clear"/>
+            <w:tcMar>
+              <w:left w:type="dxa" w:w="48"/>
+            </w:tcMar>
+          </w:tcPr>
+          <w:p>
+            <w:pPr>
+              <w:pStyle w:val="style20"/>
+              <w:rPr/>
+            </w:pPr>
+            <w:r>
+              <w:rPr/>
+              <w:t>0.54</w:t>
+            </w:r>
+          </w:p>
+        </w:tc>
+        <w:tc>
+          <w:tcPr>
+            <w:tcW w:type="dxa" w:w="2958"/>
             <w:tcBorders>
               <w:top w:val="nil"/>
               <w:left w:color="000001" w:space="0" w:sz="2" w:val="single"/>
@@ -2105,16 +2428,17 @@
             </w:tcBorders>
             <w:shd w:fill="FFFFFF" w:val="clear"/>
             <w:tcMar>
-              <w:left w:type="dxa" w:w="51"/>
-            </w:tcMar>
-          </w:tcPr>
-          <w:p>
-            <w:pPr>
-              <w:pStyle w:val="style20"/>
-              <w:rPr/>
-            </w:pPr>
-            <w:r>
-              <w:rPr/>
+              <w:left w:type="dxa" w:w="48"/>
+            </w:tcMar>
+          </w:tcPr>
+          <w:p>
+            <w:pPr>
+              <w:pStyle w:val="style20"/>
+              <w:rPr/>
+            </w:pPr>
+            <w:r>
+              <w:rPr/>
+              <w:t>10:42</w:t>
             </w:r>
           </w:p>
         </w:tc>
@@ -2125,16 +2449,16 @@
         </w:trPr>
         <w:tc>
           <w:tcPr>
-            <w:tcW w:type="dxa" w:w="759"/>
-            <w:tcBorders>
-              <w:top w:val="nil"/>
-              <w:left w:color="000001" w:space="0" w:sz="2" w:val="single"/>
-              <w:bottom w:color="000001" w:space="0" w:sz="2" w:val="single"/>
-              <w:right w:val="nil"/>
-            </w:tcBorders>
-            <w:shd w:fill="FFFFFF" w:val="clear"/>
-            <w:tcMar>
-              <w:left w:type="dxa" w:w="51"/>
+            <w:tcW w:type="dxa" w:w="720"/>
+            <w:tcBorders>
+              <w:top w:val="nil"/>
+              <w:left w:color="000001" w:space="0" w:sz="2" w:val="single"/>
+              <w:bottom w:color="000001" w:space="0" w:sz="2" w:val="single"/>
+              <w:right w:val="nil"/>
+            </w:tcBorders>
+            <w:shd w:fill="FFFFFF" w:val="clear"/>
+            <w:tcMar>
+              <w:left w:type="dxa" w:w="48"/>
             </w:tcMar>
           </w:tcPr>
           <w:p>
@@ -2150,31 +2474,59 @@
         </w:tc>
         <w:tc>
           <w:tcPr>
-            <w:tcW w:type="dxa" w:w="4076"/>
-            <w:tcBorders>
-              <w:top w:val="nil"/>
-              <w:left w:color="000001" w:space="0" w:sz="2" w:val="single"/>
-              <w:bottom w:color="000001" w:space="0" w:sz="2" w:val="single"/>
-              <w:right w:val="nil"/>
-            </w:tcBorders>
-            <w:shd w:fill="FFFFFF" w:val="clear"/>
-            <w:tcMar>
-              <w:left w:type="dxa" w:w="51"/>
-            </w:tcMar>
-          </w:tcPr>
-          <w:p>
-            <w:pPr>
-              <w:pStyle w:val="style20"/>
-              <w:rPr/>
-            </w:pPr>
-            <w:r>
-              <w:rPr/>
-            </w:r>
-          </w:p>
-        </w:tc>
-        <w:tc>
-          <w:tcPr>
-            <w:tcW w:type="dxa" w:w="4079"/>
+            <w:tcW w:type="dxa" w:w="2958"/>
+            <w:tcBorders>
+              <w:top w:val="nil"/>
+              <w:left w:color="000001" w:space="0" w:sz="2" w:val="single"/>
+              <w:bottom w:color="000001" w:space="0" w:sz="2" w:val="single"/>
+              <w:right w:val="nil"/>
+            </w:tcBorders>
+            <w:shd w:fill="FFFFFF" w:val="clear"/>
+            <w:tcMar>
+              <w:left w:type="dxa" w:w="48"/>
+            </w:tcMar>
+          </w:tcPr>
+          <w:p>
+            <w:pPr>
+              <w:pStyle w:val="style20"/>
+              <w:rPr/>
+            </w:pPr>
+            <w:bookmarkStart w:id="1" w:name="__DdeLink__359_1196849601"/>
+            <w:bookmarkEnd w:id="1"/>
+            <w:r>
+              <w:rPr/>
+              <w:t>0.601481481481</w:t>
+            </w:r>
+          </w:p>
+        </w:tc>
+        <w:tc>
+          <w:tcPr>
+            <w:tcW w:type="dxa" w:w="2958"/>
+            <w:tcBorders>
+              <w:top w:val="nil"/>
+              <w:left w:color="000001" w:space="0" w:sz="2" w:val="single"/>
+              <w:bottom w:color="000001" w:space="0" w:sz="2" w:val="single"/>
+              <w:right w:val="nil"/>
+            </w:tcBorders>
+            <w:shd w:fill="FFFFFF" w:val="clear"/>
+            <w:tcMar>
+              <w:left w:type="dxa" w:w="48"/>
+            </w:tcMar>
+          </w:tcPr>
+          <w:p>
+            <w:pPr>
+              <w:pStyle w:val="style20"/>
+              <w:rPr/>
+            </w:pPr>
+            <w:r>
+              <w:rPr/>
+              <w:t>0.54</w:t>
+            </w:r>
+          </w:p>
+        </w:tc>
+        <w:tc>
+          <w:tcPr>
+            <w:tcW w:type="dxa" w:w="2958"/>
             <w:tcBorders>
               <w:top w:val="nil"/>
               <w:left w:color="000001" w:space="0" w:sz="2" w:val="single"/>
@@ -2183,16 +2535,17 @@
             </w:tcBorders>
             <w:shd w:fill="FFFFFF" w:val="clear"/>
             <w:tcMar>
-              <w:left w:type="dxa" w:w="51"/>
-            </w:tcMar>
-          </w:tcPr>
-          <w:p>
-            <w:pPr>
-              <w:pStyle w:val="style20"/>
-              <w:rPr/>
-            </w:pPr>
-            <w:r>
-              <w:rPr/>
+              <w:left w:type="dxa" w:w="48"/>
+            </w:tcMar>
+          </w:tcPr>
+          <w:p>
+            <w:pPr>
+              <w:pStyle w:val="style20"/>
+              <w:rPr/>
+            </w:pPr>
+            <w:r>
+              <w:rPr/>
+              <w:t>10:36</w:t>
             </w:r>
           </w:p>
         </w:tc>
@@ -2203,16 +2556,16 @@
         </w:trPr>
         <w:tc>
           <w:tcPr>
-            <w:tcW w:type="dxa" w:w="759"/>
-            <w:tcBorders>
-              <w:top w:val="nil"/>
-              <w:left w:color="000001" w:space="0" w:sz="2" w:val="single"/>
-              <w:bottom w:color="000001" w:space="0" w:sz="2" w:val="single"/>
-              <w:right w:val="nil"/>
-            </w:tcBorders>
-            <w:shd w:fill="FFFFFF" w:val="clear"/>
-            <w:tcMar>
-              <w:left w:type="dxa" w:w="51"/>
+            <w:tcW w:type="dxa" w:w="720"/>
+            <w:tcBorders>
+              <w:top w:val="nil"/>
+              <w:left w:color="000001" w:space="0" w:sz="2" w:val="single"/>
+              <w:bottom w:color="000001" w:space="0" w:sz="2" w:val="single"/>
+              <w:right w:val="nil"/>
+            </w:tcBorders>
+            <w:shd w:fill="FFFFFF" w:val="clear"/>
+            <w:tcMar>
+              <w:left w:type="dxa" w:w="48"/>
             </w:tcMar>
           </w:tcPr>
           <w:p>
@@ -2228,31 +2581,57 @@
         </w:tc>
         <w:tc>
           <w:tcPr>
-            <w:tcW w:type="dxa" w:w="4076"/>
-            <w:tcBorders>
-              <w:top w:val="nil"/>
-              <w:left w:color="000001" w:space="0" w:sz="2" w:val="single"/>
-              <w:bottom w:color="000001" w:space="0" w:sz="2" w:val="single"/>
-              <w:right w:val="nil"/>
-            </w:tcBorders>
-            <w:shd w:fill="FFFFFF" w:val="clear"/>
-            <w:tcMar>
-              <w:left w:type="dxa" w:w="51"/>
-            </w:tcMar>
-          </w:tcPr>
-          <w:p>
-            <w:pPr>
-              <w:pStyle w:val="style20"/>
-              <w:rPr/>
-            </w:pPr>
-            <w:r>
-              <w:rPr/>
-            </w:r>
-          </w:p>
-        </w:tc>
-        <w:tc>
-          <w:tcPr>
-            <w:tcW w:type="dxa" w:w="4079"/>
+            <w:tcW w:type="dxa" w:w="2958"/>
+            <w:tcBorders>
+              <w:top w:val="nil"/>
+              <w:left w:color="000001" w:space="0" w:sz="2" w:val="single"/>
+              <w:bottom w:color="000001" w:space="0" w:sz="2" w:val="single"/>
+              <w:right w:val="nil"/>
+            </w:tcBorders>
+            <w:shd w:fill="FFFFFF" w:val="clear"/>
+            <w:tcMar>
+              <w:left w:type="dxa" w:w="48"/>
+            </w:tcMar>
+          </w:tcPr>
+          <w:p>
+            <w:pPr>
+              <w:pStyle w:val="style20"/>
+              <w:rPr/>
+            </w:pPr>
+            <w:r>
+              <w:rPr/>
+              <w:t>0.601481481481</w:t>
+            </w:r>
+          </w:p>
+        </w:tc>
+        <w:tc>
+          <w:tcPr>
+            <w:tcW w:type="dxa" w:w="2958"/>
+            <w:tcBorders>
+              <w:top w:val="nil"/>
+              <w:left w:color="000001" w:space="0" w:sz="2" w:val="single"/>
+              <w:bottom w:color="000001" w:space="0" w:sz="2" w:val="single"/>
+              <w:right w:val="nil"/>
+            </w:tcBorders>
+            <w:shd w:fill="FFFFFF" w:val="clear"/>
+            <w:tcMar>
+              <w:left w:type="dxa" w:w="48"/>
+            </w:tcMar>
+          </w:tcPr>
+          <w:p>
+            <w:pPr>
+              <w:pStyle w:val="style20"/>
+              <w:rPr/>
+            </w:pPr>
+            <w:r>
+              <w:rPr/>
+              <w:t>0.54</w:t>
+            </w:r>
+          </w:p>
+        </w:tc>
+        <w:tc>
+          <w:tcPr>
+            <w:tcW w:type="dxa" w:w="2958"/>
             <w:tcBorders>
               <w:top w:val="nil"/>
               <w:left w:color="000001" w:space="0" w:sz="2" w:val="single"/>
@@ -2261,16 +2640,17 @@
             </w:tcBorders>
             <w:shd w:fill="FFFFFF" w:val="clear"/>
             <w:tcMar>
-              <w:left w:type="dxa" w:w="51"/>
-            </w:tcMar>
-          </w:tcPr>
-          <w:p>
-            <w:pPr>
-              <w:pStyle w:val="style20"/>
-              <w:rPr/>
-            </w:pPr>
-            <w:r>
-              <w:rPr/>
+              <w:left w:type="dxa" w:w="48"/>
+            </w:tcMar>
+          </w:tcPr>
+          <w:p>
+            <w:pPr>
+              <w:pStyle w:val="style20"/>
+              <w:rPr/>
+            </w:pPr>
+            <w:r>
+              <w:rPr/>
+              <w:t>10:40</w:t>
             </w:r>
           </w:p>
         </w:tc>
@@ -2297,8 +2677,8 @@
         <w:pStyle w:val="style0"/>
         <w:spacing w:line="360" w:lineRule="auto"/>
         <w:rPr>
-          <w:b/>
-          <w:bCs/>
+          <w:b w:val="false"/>
+          <w:bCs w:val="false"/>
         </w:rPr>
       </w:pPr>
       <w:r>
@@ -2306,6 +2686,14 @@
           <w:b/>
           <w:bCs/>
         </w:rPr>
+        <w:t xml:space="preserve">Note: </w:t>
+      </w:r>
+      <w:r>
+        <w:rPr>
+          <w:b w:val="false"/>
+          <w:bCs w:val="false"/>
+        </w:rPr>
+        <w:t>build_dt.cmd has to be run from the directory where build_dt.sh is located.</w:t>
       </w:r>
     </w:p>
     <w:p>

</xml_diff>